<commit_message>
updated resume to add Google
</commit_message>
<xml_diff>
--- a/PhilipReasaResume.docx
+++ b/PhilipReasaResume.docx
@@ -12,15 +12,15 @@
         <w:contextualSpacing/>
         <w:rPr>
           <w:rFonts w:ascii="Times" w:hAnsi="Times" w:cs="Times"/>
-          <w:sz w:val="52"/>
-          <w:szCs w:val="52"/>
-        </w:rPr>
-      </w:pPr>
-      <w:r>
-        <w:rPr>
-          <w:rFonts w:ascii="Times" w:hAnsi="Times" w:cs="Times"/>
-          <w:sz w:val="52"/>
-          <w:szCs w:val="52"/>
+          <w:sz w:val="48"/>
+          <w:szCs w:val="48"/>
+        </w:rPr>
+      </w:pPr>
+      <w:r>
+        <w:rPr>
+          <w:rFonts w:ascii="Times" w:hAnsi="Times" w:cs="Times"/>
+          <w:sz w:val="48"/>
+          <w:szCs w:val="48"/>
         </w:rPr>
         <w:t>PHILIP REASA</w:t>
       </w:r>
@@ -180,7 +180,23 @@
           <w:sz w:val="22"/>
           <w:szCs w:val="22"/>
         </w:rPr>
-        <w:t xml:space="preserve"> </w:t>
+        <w:t xml:space="preserve"> J</w:t>
+      </w:r>
+      <w:r>
+        <w:rPr>
+          <w:rFonts w:ascii="Times" w:hAnsi="Times"/>
+          <w:sz w:val="22"/>
+          <w:szCs w:val="22"/>
+        </w:rPr>
+        <w:t>avaS</w:t>
+      </w:r>
+      <w:r>
+        <w:rPr>
+          <w:rFonts w:ascii="Times" w:hAnsi="Times"/>
+          <w:sz w:val="22"/>
+          <w:szCs w:val="22"/>
+        </w:rPr>
+        <w:t xml:space="preserve">cript, HTML5, CSS3, SASS, bootstrap, </w:t>
       </w:r>
       <w:proofErr w:type="spellStart"/>
       <w:r>
@@ -189,7 +205,7 @@
           <w:sz w:val="22"/>
           <w:szCs w:val="22"/>
         </w:rPr>
-        <w:t>javascript</w:t>
+        <w:t>npm</w:t>
       </w:r>
       <w:proofErr w:type="spellEnd"/>
       <w:r>
@@ -198,7 +214,7 @@
           <w:sz w:val="22"/>
           <w:szCs w:val="22"/>
         </w:rPr>
-        <w:t xml:space="preserve">, HTML5, CSS3, SASS, bootstrap, </w:t>
+        <w:t xml:space="preserve">, bower, </w:t>
       </w:r>
       <w:proofErr w:type="spellStart"/>
       <w:r>
@@ -207,7 +223,7 @@
           <w:sz w:val="22"/>
           <w:szCs w:val="22"/>
         </w:rPr>
-        <w:t>npm</w:t>
+        <w:t>webpack</w:t>
       </w:r>
       <w:proofErr w:type="spellEnd"/>
       <w:r>
@@ -216,7 +232,7 @@
           <w:sz w:val="22"/>
           <w:szCs w:val="22"/>
         </w:rPr>
-        <w:t xml:space="preserve">, bower, </w:t>
+        <w:t xml:space="preserve">, grunt, </w:t>
       </w:r>
       <w:proofErr w:type="spellStart"/>
       <w:r>
@@ -225,7 +241,7 @@
           <w:sz w:val="22"/>
           <w:szCs w:val="22"/>
         </w:rPr>
-        <w:t>webpack</w:t>
+        <w:t>jquery</w:t>
       </w:r>
       <w:proofErr w:type="spellEnd"/>
       <w:r>
@@ -234,27 +250,15 @@
           <w:sz w:val="22"/>
           <w:szCs w:val="22"/>
         </w:rPr>
-        <w:t xml:space="preserve">, grunt, </w:t>
-      </w:r>
-      <w:proofErr w:type="spellStart"/>
-      <w:proofErr w:type="gramStart"/>
-      <w:r>
-        <w:rPr>
-          <w:rFonts w:ascii="Times" w:hAnsi="Times"/>
-          <w:sz w:val="22"/>
-          <w:szCs w:val="22"/>
-        </w:rPr>
-        <w:t>jquery</w:t>
-      </w:r>
-      <w:proofErr w:type="spellEnd"/>
-      <w:proofErr w:type="gramEnd"/>
-      <w:r>
-        <w:rPr>
-          <w:rFonts w:ascii="Times" w:hAnsi="Times"/>
-          <w:sz w:val="22"/>
-          <w:szCs w:val="22"/>
-        </w:rPr>
         <w:t>, chrome extensions</w:t>
+      </w:r>
+      <w:r>
+        <w:rPr>
+          <w:rFonts w:ascii="Times" w:hAnsi="Times"/>
+          <w:sz w:val="22"/>
+          <w:szCs w:val="22"/>
+        </w:rPr>
+        <w:t>, polymer</w:t>
       </w:r>
     </w:p>
     <w:p>
@@ -410,6 +414,24 @@
         </w:rPr>
         <w:t xml:space="preserve"> APIs, MVC, OOP, Unit Testing, Linux, CI / CD</w:t>
       </w:r>
+      <w:r>
+        <w:rPr>
+          <w:rFonts w:ascii="Times" w:hAnsi="Times"/>
+          <w:sz w:val="22"/>
+          <w:szCs w:val="22"/>
+        </w:rPr>
+        <w:t xml:space="preserve">, </w:t>
+      </w:r>
+      <w:proofErr w:type="spellStart"/>
+      <w:r>
+        <w:rPr>
+          <w:rFonts w:ascii="Times" w:hAnsi="Times"/>
+          <w:sz w:val="22"/>
+          <w:szCs w:val="22"/>
+        </w:rPr>
+        <w:t>Guice</w:t>
+      </w:r>
+      <w:proofErr w:type="spellEnd"/>
     </w:p>
     <w:p>
       <w:pPr>
@@ -460,17 +482,7 @@
           <w:sz w:val="22"/>
           <w:szCs w:val="22"/>
         </w:rPr>
-        <w:t>Data Pipe</w:t>
-      </w:r>
-      <w:bookmarkStart w:id="0" w:name="_GoBack"/>
-      <w:bookmarkEnd w:id="0"/>
-      <w:r>
-        <w:rPr>
-          <w:rFonts w:ascii="Times" w:hAnsi="Times"/>
-          <w:sz w:val="22"/>
-          <w:szCs w:val="22"/>
-        </w:rPr>
-        <w:t xml:space="preserve">lines, </w:t>
+        <w:t xml:space="preserve">Data Pipelines, </w:t>
       </w:r>
       <w:r>
         <w:rPr>
@@ -577,8 +589,8 @@
         <w:rPr>
           <w:rFonts w:ascii="Times" w:hAnsi="Times"/>
           <w:b/>
-          <w:sz w:val="22"/>
-          <w:szCs w:val="22"/>
+          <w:sz w:val="16"/>
+          <w:szCs w:val="16"/>
         </w:rPr>
       </w:pPr>
     </w:p>
@@ -602,6 +614,334 @@
           <w:szCs w:val="22"/>
         </w:rPr>
         <w:t>EXPERIENCE</w:t>
+      </w:r>
+    </w:p>
+    <w:p>
+      <w:pPr>
+        <w:widowControl w:val="0"/>
+        <w:tabs>
+          <w:tab w:val="left" w:pos="270"/>
+        </w:tabs>
+        <w:autoSpaceDE w:val="0"/>
+        <w:autoSpaceDN w:val="0"/>
+        <w:adjustRightInd w:val="0"/>
+        <w:rPr>
+          <w:rFonts w:ascii="Times" w:hAnsi="Times" w:cs="Times"/>
+          <w:b/>
+          <w:sz w:val="22"/>
+          <w:szCs w:val="22"/>
+        </w:rPr>
+      </w:pPr>
+      <w:r>
+        <w:rPr>
+          <w:rFonts w:ascii="Times" w:hAnsi="Times" w:cs="Times"/>
+          <w:b/>
+          <w:sz w:val="22"/>
+          <w:szCs w:val="22"/>
+        </w:rPr>
+        <w:t>Google</w:t>
+      </w:r>
+      <w:r>
+        <w:rPr>
+          <w:rFonts w:ascii="Times" w:hAnsi="Times" w:cs="Times"/>
+          <w:b/>
+          <w:sz w:val="22"/>
+          <w:szCs w:val="22"/>
+        </w:rPr>
+        <w:tab/>
+      </w:r>
+      <w:r>
+        <w:rPr>
+          <w:rFonts w:ascii="Times" w:hAnsi="Times" w:cs="Times"/>
+          <w:b/>
+          <w:sz w:val="22"/>
+          <w:szCs w:val="22"/>
+        </w:rPr>
+        <w:tab/>
+      </w:r>
+      <w:r>
+        <w:rPr>
+          <w:rFonts w:ascii="Times" w:hAnsi="Times" w:cs="Times"/>
+          <w:b/>
+          <w:sz w:val="22"/>
+          <w:szCs w:val="22"/>
+        </w:rPr>
+        <w:tab/>
+      </w:r>
+      <w:r>
+        <w:rPr>
+          <w:rFonts w:ascii="Times" w:hAnsi="Times" w:cs="Times"/>
+          <w:b/>
+          <w:sz w:val="22"/>
+          <w:szCs w:val="22"/>
+        </w:rPr>
+        <w:tab/>
+      </w:r>
+      <w:r>
+        <w:rPr>
+          <w:rFonts w:ascii="Times" w:hAnsi="Times" w:cs="Times"/>
+          <w:b/>
+          <w:sz w:val="22"/>
+          <w:szCs w:val="22"/>
+        </w:rPr>
+        <w:tab/>
+      </w:r>
+      <w:r>
+        <w:rPr>
+          <w:rFonts w:ascii="Times" w:hAnsi="Times" w:cs="Times"/>
+          <w:b/>
+          <w:sz w:val="22"/>
+          <w:szCs w:val="22"/>
+        </w:rPr>
+        <w:tab/>
+      </w:r>
+      <w:r>
+        <w:rPr>
+          <w:rFonts w:ascii="Times" w:hAnsi="Times" w:cs="Times"/>
+          <w:b/>
+          <w:sz w:val="22"/>
+          <w:szCs w:val="22"/>
+        </w:rPr>
+        <w:tab/>
+        <w:t xml:space="preserve">            </w:t>
+      </w:r>
+      <w:r>
+        <w:rPr>
+          <w:rFonts w:ascii="Times" w:hAnsi="Times" w:cs="Times"/>
+          <w:b/>
+          <w:sz w:val="22"/>
+          <w:szCs w:val="22"/>
+        </w:rPr>
+        <w:t xml:space="preserve">    </w:t>
+      </w:r>
+      <w:r>
+        <w:rPr>
+          <w:rFonts w:ascii="Times" w:hAnsi="Times" w:cs="Times"/>
+          <w:sz w:val="22"/>
+          <w:szCs w:val="22"/>
+        </w:rPr>
+        <w:t>August 2017 - Current</w:t>
+      </w:r>
+    </w:p>
+    <w:p>
+      <w:pPr>
+        <w:widowControl w:val="0"/>
+        <w:autoSpaceDE w:val="0"/>
+        <w:autoSpaceDN w:val="0"/>
+        <w:adjustRightInd w:val="0"/>
+        <w:rPr>
+          <w:rFonts w:ascii="Times" w:hAnsi="Times" w:cs="Times"/>
+          <w:i/>
+          <w:sz w:val="22"/>
+          <w:szCs w:val="22"/>
+        </w:rPr>
+      </w:pPr>
+      <w:r>
+        <w:rPr>
+          <w:rFonts w:ascii="Times" w:hAnsi="Times" w:cs="Times"/>
+          <w:i/>
+          <w:sz w:val="22"/>
+          <w:szCs w:val="22"/>
+        </w:rPr>
+        <w:t>Software Engineer</w:t>
+      </w:r>
+      <w:r>
+        <w:rPr>
+          <w:rFonts w:ascii="Times" w:hAnsi="Times" w:cs="Times"/>
+          <w:i/>
+          <w:sz w:val="22"/>
+          <w:szCs w:val="22"/>
+        </w:rPr>
+        <w:t xml:space="preserve">                                                        </w:t>
+      </w:r>
+      <w:r>
+        <w:rPr>
+          <w:rFonts w:ascii="Times" w:hAnsi="Times" w:cs="Times"/>
+          <w:i/>
+          <w:sz w:val="22"/>
+          <w:szCs w:val="22"/>
+        </w:rPr>
+        <w:tab/>
+      </w:r>
+      <w:r>
+        <w:rPr>
+          <w:rFonts w:ascii="Times" w:hAnsi="Times" w:cs="Times"/>
+          <w:i/>
+          <w:sz w:val="22"/>
+          <w:szCs w:val="22"/>
+        </w:rPr>
+        <w:tab/>
+      </w:r>
+      <w:r>
+        <w:rPr>
+          <w:rFonts w:ascii="Times" w:hAnsi="Times" w:cs="Times"/>
+          <w:i/>
+          <w:sz w:val="22"/>
+          <w:szCs w:val="22"/>
+        </w:rPr>
+        <w:tab/>
+        <w:t xml:space="preserve">     </w:t>
+      </w:r>
+      <w:r>
+        <w:rPr>
+          <w:rFonts w:ascii="Times" w:hAnsi="Times" w:cs="Times"/>
+          <w:i/>
+          <w:sz w:val="22"/>
+          <w:szCs w:val="22"/>
+        </w:rPr>
+        <w:t xml:space="preserve">     </w:t>
+      </w:r>
+      <w:bookmarkStart w:id="0" w:name="_GoBack"/>
+      <w:bookmarkEnd w:id="0"/>
+      <w:r>
+        <w:rPr>
+          <w:rFonts w:ascii="Times" w:hAnsi="Times" w:cs="Times"/>
+          <w:i/>
+          <w:sz w:val="22"/>
+          <w:szCs w:val="22"/>
+        </w:rPr>
+        <w:t xml:space="preserve"> Mountain View, CA</w:t>
+      </w:r>
+    </w:p>
+    <w:p>
+      <w:pPr>
+        <w:pStyle w:val="ListParagraph"/>
+        <w:widowControl w:val="0"/>
+        <w:numPr>
+          <w:ilvl w:val="0"/>
+          <w:numId w:val="6"/>
+        </w:numPr>
+        <w:autoSpaceDE w:val="0"/>
+        <w:autoSpaceDN w:val="0"/>
+        <w:adjustRightInd w:val="0"/>
+        <w:spacing w:after="240"/>
+        <w:ind w:left="270" w:hanging="270"/>
+        <w:rPr>
+          <w:rFonts w:ascii="Times" w:hAnsi="Times" w:cs="Times"/>
+          <w:b/>
+          <w:sz w:val="22"/>
+          <w:szCs w:val="22"/>
+        </w:rPr>
+      </w:pPr>
+      <w:r>
+        <w:rPr>
+          <w:rFonts w:ascii="Times" w:hAnsi="Times" w:cs="Times"/>
+          <w:sz w:val="22"/>
+          <w:szCs w:val="22"/>
+        </w:rPr>
+        <w:t>Led 4-person team to implement and deploy a three phase long running project. Formalized design documents from product requirement documents, created and prioritized task lists, reviewed all development, and served as technical ambassador to product team.</w:t>
+      </w:r>
+    </w:p>
+    <w:p>
+      <w:pPr>
+        <w:pStyle w:val="ListParagraph"/>
+        <w:widowControl w:val="0"/>
+        <w:numPr>
+          <w:ilvl w:val="0"/>
+          <w:numId w:val="6"/>
+        </w:numPr>
+        <w:autoSpaceDE w:val="0"/>
+        <w:autoSpaceDN w:val="0"/>
+        <w:adjustRightInd w:val="0"/>
+        <w:spacing w:after="240"/>
+        <w:ind w:left="270" w:hanging="270"/>
+        <w:rPr>
+          <w:rFonts w:ascii="Times" w:hAnsi="Times" w:cs="Times"/>
+          <w:sz w:val="22"/>
+          <w:szCs w:val="22"/>
+        </w:rPr>
+      </w:pPr>
+      <w:r>
+        <w:rPr>
+          <w:rFonts w:ascii="Times" w:hAnsi="Times" w:cs="Times"/>
+          <w:sz w:val="22"/>
+          <w:szCs w:val="22"/>
+        </w:rPr>
+        <w:t xml:space="preserve">Supported </w:t>
+      </w:r>
+      <w:r>
+        <w:rPr>
+          <w:rFonts w:ascii="Times" w:hAnsi="Times" w:cs="Times"/>
+          <w:sz w:val="22"/>
+          <w:szCs w:val="22"/>
+        </w:rPr>
+        <w:t>multiple legacy applications, triaging bugs</w:t>
+      </w:r>
+      <w:r>
+        <w:rPr>
+          <w:rFonts w:ascii="Times" w:hAnsi="Times" w:cs="Times"/>
+          <w:sz w:val="22"/>
+          <w:szCs w:val="22"/>
+        </w:rPr>
+        <w:t>,</w:t>
+      </w:r>
+      <w:r>
+        <w:rPr>
+          <w:rFonts w:ascii="Times" w:hAnsi="Times" w:cs="Times"/>
+          <w:sz w:val="22"/>
+          <w:szCs w:val="22"/>
+        </w:rPr>
+        <w:t xml:space="preserve"> and managing enhancements. Supervised contracting team assisting in the maintenance in these applications.</w:t>
+      </w:r>
+    </w:p>
+    <w:p>
+      <w:pPr>
+        <w:pStyle w:val="ListParagraph"/>
+        <w:widowControl w:val="0"/>
+        <w:numPr>
+          <w:ilvl w:val="0"/>
+          <w:numId w:val="6"/>
+        </w:numPr>
+        <w:autoSpaceDE w:val="0"/>
+        <w:autoSpaceDN w:val="0"/>
+        <w:adjustRightInd w:val="0"/>
+        <w:spacing w:after="240"/>
+        <w:ind w:left="270" w:hanging="270"/>
+        <w:rPr>
+          <w:rFonts w:ascii="Times" w:hAnsi="Times" w:cs="Times"/>
+          <w:sz w:val="22"/>
+          <w:szCs w:val="22"/>
+        </w:rPr>
+      </w:pPr>
+      <w:r>
+        <w:rPr>
+          <w:rFonts w:ascii="Times" w:hAnsi="Times" w:cs="Times"/>
+          <w:sz w:val="22"/>
+          <w:szCs w:val="22"/>
+        </w:rPr>
+        <w:t xml:space="preserve">Gave multiple team presentations covering topics from </w:t>
+      </w:r>
+      <w:r>
+        <w:rPr>
+          <w:rFonts w:ascii="Times" w:hAnsi="Times" w:cs="Times"/>
+          <w:sz w:val="22"/>
+          <w:szCs w:val="22"/>
+        </w:rPr>
+        <w:t>new JavaS</w:t>
+      </w:r>
+      <w:r>
+        <w:rPr>
+          <w:rFonts w:ascii="Times" w:hAnsi="Times" w:cs="Times"/>
+          <w:sz w:val="22"/>
+          <w:szCs w:val="22"/>
+        </w:rPr>
+        <w:t>cript ES6 features, to</w:t>
+      </w:r>
+      <w:r>
+        <w:rPr>
+          <w:rFonts w:ascii="Times" w:hAnsi="Times" w:cs="Times"/>
+          <w:sz w:val="22"/>
+          <w:szCs w:val="22"/>
+        </w:rPr>
+        <w:t xml:space="preserve"> novel</w:t>
+      </w:r>
+      <w:r>
+        <w:rPr>
+          <w:rFonts w:ascii="Times" w:hAnsi="Times" w:cs="Times"/>
+          <w:sz w:val="22"/>
+          <w:szCs w:val="22"/>
+        </w:rPr>
+        <w:t xml:space="preserve"> design patterns and lessons learned from their implementation.</w:t>
       </w:r>
     </w:p>
     <w:p>
@@ -674,7 +1014,38 @@
           <w:szCs w:val="22"/>
         </w:rPr>
         <w:tab/>
-        <w:t xml:space="preserve">          December 2015 – Current</w:t>
+      </w:r>
+      <w:r>
+        <w:rPr>
+          <w:rFonts w:ascii="Times" w:hAnsi="Times" w:cs="Times"/>
+          <w:sz w:val="22"/>
+          <w:szCs w:val="22"/>
+        </w:rPr>
+        <w:t xml:space="preserve">      </w:t>
+      </w:r>
+      <w:r>
+        <w:rPr>
+          <w:rFonts w:ascii="Times" w:hAnsi="Times" w:cs="Times"/>
+          <w:sz w:val="22"/>
+          <w:szCs w:val="22"/>
+        </w:rPr>
+        <w:t xml:space="preserve">     </w:t>
+      </w:r>
+      <w:r>
+        <w:rPr>
+          <w:rFonts w:ascii="Times" w:hAnsi="Times" w:cs="Times"/>
+          <w:sz w:val="22"/>
+          <w:szCs w:val="22"/>
+        </w:rPr>
+        <w:t xml:space="preserve">December 2015 – </w:t>
+      </w:r>
+      <w:r>
+        <w:rPr>
+          <w:rFonts w:ascii="Times" w:hAnsi="Times" w:cs="Times"/>
+          <w:sz w:val="22"/>
+          <w:szCs w:val="22"/>
+        </w:rPr>
+        <w:t>June 2017</w:t>
       </w:r>
     </w:p>
     <w:p>
@@ -779,7 +1150,25 @@
           <w:szCs w:val="22"/>
         </w:rPr>
         <w:tab/>
-        <w:t xml:space="preserve">   Palo Alto, CA</w:t>
+        <w:t xml:space="preserve">  </w:t>
+      </w:r>
+      <w:r>
+        <w:rPr>
+          <w:rFonts w:ascii="Times" w:hAnsi="Times" w:cs="Times"/>
+          <w:i/>
+          <w:sz w:val="22"/>
+          <w:szCs w:val="22"/>
+        </w:rPr>
+        <w:t xml:space="preserve">     </w:t>
+      </w:r>
+      <w:r>
+        <w:rPr>
+          <w:rFonts w:ascii="Times" w:hAnsi="Times" w:cs="Times"/>
+          <w:i/>
+          <w:sz w:val="22"/>
+          <w:szCs w:val="22"/>
+        </w:rPr>
+        <w:t xml:space="preserve"> Palo Alto, CA</w:t>
       </w:r>
     </w:p>
     <w:p>
@@ -981,6 +1370,14 @@
         </w:rPr>
         <w:t xml:space="preserve"> implementation</w:t>
       </w:r>
+      <w:r>
+        <w:rPr>
+          <w:rFonts w:ascii="Times" w:hAnsi="Times" w:cs="Times"/>
+          <w:sz w:val="22"/>
+          <w:szCs w:val="22"/>
+        </w:rPr>
+        <w:t>.</w:t>
+      </w:r>
     </w:p>
     <w:p>
       <w:pPr>
@@ -1055,7 +1452,23 @@
           <w:szCs w:val="22"/>
         </w:rPr>
         <w:tab/>
-        <w:t xml:space="preserve">       July 2015 – December 2015 </w:t>
+        <w:t xml:space="preserve">       </w:t>
+      </w:r>
+      <w:r>
+        <w:rPr>
+          <w:rFonts w:ascii="Times" w:hAnsi="Times" w:cs="Times"/>
+          <w:sz w:val="22"/>
+          <w:szCs w:val="22"/>
+        </w:rPr>
+        <w:t xml:space="preserve">     </w:t>
+      </w:r>
+      <w:r>
+        <w:rPr>
+          <w:rFonts w:ascii="Times" w:hAnsi="Times" w:cs="Times"/>
+          <w:sz w:val="22"/>
+          <w:szCs w:val="22"/>
+        </w:rPr>
+        <w:t xml:space="preserve">July 2015 – December 2015 </w:t>
       </w:r>
       <w:r>
         <w:rPr>
@@ -1137,7 +1550,34 @@
           <w:szCs w:val="22"/>
         </w:rPr>
         <w:tab/>
-        <w:t xml:space="preserve">       Mountain View, CA</w:t>
+        <w:t xml:space="preserve">     </w:t>
+      </w:r>
+      <w:r>
+        <w:rPr>
+          <w:rFonts w:ascii="Times" w:hAnsi="Times" w:cs="Times"/>
+          <w:i/>
+          <w:sz w:val="22"/>
+          <w:szCs w:val="22"/>
+        </w:rPr>
+        <w:t xml:space="preserve">     </w:t>
+      </w:r>
+      <w:r>
+        <w:rPr>
+          <w:rFonts w:ascii="Times" w:hAnsi="Times" w:cs="Times"/>
+          <w:i/>
+          <w:sz w:val="22"/>
+          <w:szCs w:val="22"/>
+        </w:rPr>
+        <w:t xml:space="preserve"> </w:t>
+      </w:r>
+      <w:r>
+        <w:rPr>
+          <w:rFonts w:ascii="Times" w:hAnsi="Times" w:cs="Times"/>
+          <w:i/>
+          <w:sz w:val="22"/>
+          <w:szCs w:val="22"/>
+        </w:rPr>
+        <w:t>Mountain View, CA</w:t>
       </w:r>
     </w:p>
     <w:p>
@@ -1292,7 +1732,15 @@
           <w:sz w:val="22"/>
           <w:szCs w:val="22"/>
         </w:rPr>
-        <w:t xml:space="preserve"> oversaw their implementation.</w:t>
+        <w:t xml:space="preserve"> oversaw their </w:t>
+      </w:r>
+      <w:r>
+        <w:rPr>
+          <w:rFonts w:ascii="Times" w:hAnsi="Times" w:cs="Times"/>
+          <w:sz w:val="22"/>
+          <w:szCs w:val="22"/>
+        </w:rPr>
+        <w:t>implementation.</w:t>
       </w:r>
     </w:p>
     <w:p>
@@ -1391,6 +1839,14 @@
           <w:sz w:val="22"/>
           <w:szCs w:val="22"/>
         </w:rPr>
+        <w:t xml:space="preserve">     </w:t>
+      </w:r>
+      <w:r>
+        <w:rPr>
+          <w:rFonts w:ascii="Times" w:hAnsi="Times" w:cs="Times"/>
+          <w:sz w:val="22"/>
+          <w:szCs w:val="22"/>
+        </w:rPr>
         <w:t>J</w:t>
       </w:r>
       <w:r>
@@ -1533,7 +1989,25 @@
           <w:szCs w:val="22"/>
         </w:rPr>
         <w:tab/>
-        <w:t xml:space="preserve">      </w:t>
+        <w:t xml:space="preserve">     </w:t>
+      </w:r>
+      <w:r>
+        <w:rPr>
+          <w:rFonts w:ascii="Times" w:hAnsi="Times" w:cs="Times"/>
+          <w:i/>
+          <w:sz w:val="22"/>
+          <w:szCs w:val="22"/>
+        </w:rPr>
+        <w:t xml:space="preserve">     </w:t>
+      </w:r>
+      <w:r>
+        <w:rPr>
+          <w:rFonts w:ascii="Times" w:hAnsi="Times" w:cs="Times"/>
+          <w:i/>
+          <w:sz w:val="22"/>
+          <w:szCs w:val="22"/>
+        </w:rPr>
+        <w:t xml:space="preserve"> </w:t>
       </w:r>
       <w:r>
         <w:rPr>
@@ -1829,6 +2303,7 @@
           <w:szCs w:val="22"/>
         </w:rPr>
         <w:tab/>
+        <w:t xml:space="preserve">                 </w:t>
       </w:r>
       <w:r>
         <w:rPr>
@@ -1837,17 +2312,7 @@
           <w:sz w:val="22"/>
           <w:szCs w:val="22"/>
         </w:rPr>
-        <w:tab/>
-      </w:r>
-      <w:r>
-        <w:rPr>
-          <w:rFonts w:ascii="Times" w:hAnsi="Times" w:cs="Times"/>
-          <w:b/>
-          <w:sz w:val="22"/>
-          <w:szCs w:val="22"/>
-        </w:rPr>
-        <w:tab/>
-        <w:t xml:space="preserve">          </w:t>
+        <w:t xml:space="preserve">    </w:t>
       </w:r>
       <w:r>
         <w:rPr>
@@ -1889,16 +2354,14 @@
         </w:rPr>
         <w:t>(GPA: 3.78/4.00)</w:t>
       </w:r>
-    </w:p>
-    <w:p>
-      <w:pPr>
-        <w:rPr>
-          <w:rFonts w:ascii="Times" w:hAnsi="Times"/>
-          <w:b/>
-          <w:sz w:val="22"/>
-          <w:szCs w:val="22"/>
-        </w:rPr>
-      </w:pPr>
+      <w:r>
+        <w:rPr>
+          <w:rFonts w:ascii="Times" w:hAnsi="Times" w:cs="Times"/>
+          <w:sz w:val="22"/>
+          <w:szCs w:val="22"/>
+        </w:rPr>
+        <w:t xml:space="preserve">, </w:t>
+      </w:r>
       <w:r>
         <w:rPr>
           <w:rFonts w:ascii="Times" w:hAnsi="Times" w:cs="Times"/>
@@ -1906,22 +2369,6 @@
           <w:szCs w:val="22"/>
         </w:rPr>
         <w:t xml:space="preserve">Certificate in Mathematics </w:t>
-      </w:r>
-      <w:r>
-        <w:rPr>
-          <w:rFonts w:ascii="Times" w:hAnsi="Times" w:cs="Times"/>
-          <w:sz w:val="22"/>
-          <w:szCs w:val="22"/>
-        </w:rPr>
-        <w:tab/>
-      </w:r>
-      <w:r>
-        <w:rPr>
-          <w:rFonts w:ascii="Times" w:hAnsi="Times" w:cs="Times"/>
-          <w:sz w:val="22"/>
-          <w:szCs w:val="22"/>
-        </w:rPr>
-        <w:tab/>
       </w:r>
       <w:r>
         <w:rPr>
@@ -1958,7 +2405,7 @@
     </w:p>
     <w:sectPr>
       <w:pgSz w:w="12240" w:h="15840"/>
-      <w:pgMar w:top="1296" w:right="1800" w:bottom="1296" w:left="1800" w:header="720" w:footer="720" w:gutter="0"/>
+      <w:pgMar w:top="1152" w:right="1728" w:bottom="1008" w:left="1584" w:header="720" w:footer="720" w:gutter="0"/>
       <w:cols w:space="720"/>
       <w:docGrid w:linePitch="360"/>
     </w:sectPr>
@@ -2249,6 +2696,119 @@
     </w:lvl>
   </w:abstractNum>
   <w:abstractNum w:abstractNumId="3">
+    <w:nsid w:val="1F111054"/>
+    <w:multiLevelType w:val="hybridMultilevel"/>
+    <w:tmpl w:val="49E2F26A"/>
+    <w:lvl w:ilvl="0" w:tplc="04090001">
+      <w:start w:val="1"/>
+      <w:numFmt w:val="bullet"/>
+      <w:lvlText w:val=""/>
+      <w:lvlJc w:val="left"/>
+      <w:pPr>
+        <w:ind w:left="720" w:hanging="360"/>
+      </w:pPr>
+      <w:rPr>
+        <w:rFonts w:ascii="Symbol" w:hAnsi="Symbol" w:hint="default"/>
+      </w:rPr>
+    </w:lvl>
+    <w:lvl w:ilvl="1" w:tplc="04090003" w:tentative="1">
+      <w:start w:val="1"/>
+      <w:numFmt w:val="bullet"/>
+      <w:lvlText w:val="o"/>
+      <w:lvlJc w:val="left"/>
+      <w:pPr>
+        <w:ind w:left="1440" w:hanging="360"/>
+      </w:pPr>
+      <w:rPr>
+        <w:rFonts w:ascii="Courier New" w:hAnsi="Courier New" w:hint="default"/>
+      </w:rPr>
+    </w:lvl>
+    <w:lvl w:ilvl="2" w:tplc="04090005" w:tentative="1">
+      <w:start w:val="1"/>
+      <w:numFmt w:val="bullet"/>
+      <w:lvlText w:val=""/>
+      <w:lvlJc w:val="left"/>
+      <w:pPr>
+        <w:ind w:left="2160" w:hanging="360"/>
+      </w:pPr>
+      <w:rPr>
+        <w:rFonts w:ascii="Wingdings" w:hAnsi="Wingdings" w:hint="default"/>
+      </w:rPr>
+    </w:lvl>
+    <w:lvl w:ilvl="3" w:tplc="04090001" w:tentative="1">
+      <w:start w:val="1"/>
+      <w:numFmt w:val="bullet"/>
+      <w:lvlText w:val=""/>
+      <w:lvlJc w:val="left"/>
+      <w:pPr>
+        <w:ind w:left="2880" w:hanging="360"/>
+      </w:pPr>
+      <w:rPr>
+        <w:rFonts w:ascii="Symbol" w:hAnsi="Symbol" w:hint="default"/>
+      </w:rPr>
+    </w:lvl>
+    <w:lvl w:ilvl="4" w:tplc="04090003" w:tentative="1">
+      <w:start w:val="1"/>
+      <w:numFmt w:val="bullet"/>
+      <w:lvlText w:val="o"/>
+      <w:lvlJc w:val="left"/>
+      <w:pPr>
+        <w:ind w:left="3600" w:hanging="360"/>
+      </w:pPr>
+      <w:rPr>
+        <w:rFonts w:ascii="Courier New" w:hAnsi="Courier New" w:hint="default"/>
+      </w:rPr>
+    </w:lvl>
+    <w:lvl w:ilvl="5" w:tplc="04090005" w:tentative="1">
+      <w:start w:val="1"/>
+      <w:numFmt w:val="bullet"/>
+      <w:lvlText w:val=""/>
+      <w:lvlJc w:val="left"/>
+      <w:pPr>
+        <w:ind w:left="4320" w:hanging="360"/>
+      </w:pPr>
+      <w:rPr>
+        <w:rFonts w:ascii="Wingdings" w:hAnsi="Wingdings" w:hint="default"/>
+      </w:rPr>
+    </w:lvl>
+    <w:lvl w:ilvl="6" w:tplc="04090001" w:tentative="1">
+      <w:start w:val="1"/>
+      <w:numFmt w:val="bullet"/>
+      <w:lvlText w:val=""/>
+      <w:lvlJc w:val="left"/>
+      <w:pPr>
+        <w:ind w:left="5040" w:hanging="360"/>
+      </w:pPr>
+      <w:rPr>
+        <w:rFonts w:ascii="Symbol" w:hAnsi="Symbol" w:hint="default"/>
+      </w:rPr>
+    </w:lvl>
+    <w:lvl w:ilvl="7" w:tplc="04090003" w:tentative="1">
+      <w:start w:val="1"/>
+      <w:numFmt w:val="bullet"/>
+      <w:lvlText w:val="o"/>
+      <w:lvlJc w:val="left"/>
+      <w:pPr>
+        <w:ind w:left="5760" w:hanging="360"/>
+      </w:pPr>
+      <w:rPr>
+        <w:rFonts w:ascii="Courier New" w:hAnsi="Courier New" w:hint="default"/>
+      </w:rPr>
+    </w:lvl>
+    <w:lvl w:ilvl="8" w:tplc="04090005" w:tentative="1">
+      <w:start w:val="1"/>
+      <w:numFmt w:val="bullet"/>
+      <w:lvlText w:val=""/>
+      <w:lvlJc w:val="left"/>
+      <w:pPr>
+        <w:ind w:left="6480" w:hanging="360"/>
+      </w:pPr>
+      <w:rPr>
+        <w:rFonts w:ascii="Wingdings" w:hAnsi="Wingdings" w:hint="default"/>
+      </w:rPr>
+    </w:lvl>
+  </w:abstractNum>
+  <w:abstractNum w:abstractNumId="4">
     <w:nsid w:val="55F016FD"/>
     <w:multiLevelType w:val="hybridMultilevel"/>
     <w:tmpl w:val="3208AAE6"/>
@@ -2361,7 +2921,7 @@
       </w:rPr>
     </w:lvl>
   </w:abstractNum>
-  <w:abstractNum w:abstractNumId="4">
+  <w:abstractNum w:abstractNumId="5">
     <w:nsid w:val="704A0ED2"/>
     <w:multiLevelType w:val="hybridMultilevel"/>
     <w:tmpl w:val="A0266498"/>
@@ -2478,16 +3038,19 @@
     <w:abstractNumId w:val="0"/>
   </w:num>
   <w:num w:numId="2">
-    <w:abstractNumId w:val="3"/>
+    <w:abstractNumId w:val="4"/>
   </w:num>
   <w:num w:numId="3">
     <w:abstractNumId w:val="1"/>
   </w:num>
   <w:num w:numId="4">
-    <w:abstractNumId w:val="4"/>
+    <w:abstractNumId w:val="5"/>
   </w:num>
   <w:num w:numId="5">
     <w:abstractNumId w:val="2"/>
+  </w:num>
+  <w:num w:numId="6">
+    <w:abstractNumId w:val="3"/>
   </w:num>
 </w:numbering>
 </file>
@@ -3206,4 +3769,16 @@
   </a:objectDefaults>
   <a:extraClrSchemeLst/>
 </a:theme>
+</file>
+
+<file path=customXml/item1.xml><?xml version="1.0" encoding="utf-8"?>
+<b:Sources xmlns:b="http://schemas.openxmlformats.org/officeDocument/2006/bibliography" xmlns="http://schemas.openxmlformats.org/officeDocument/2006/bibliography" SelectedStyle="/APA.XSL" StyleName="APA"/>
+</file>
+
+<file path=customXml/itemProps1.xml><?xml version="1.0" encoding="utf-8"?>
+<ds:datastoreItem xmlns:ds="http://schemas.openxmlformats.org/officeDocument/2006/customXml" ds:itemID="{5E40A711-332C-6641-8D05-6B871449C895}">
+  <ds:schemaRefs>
+    <ds:schemaRef ds:uri="http://schemas.openxmlformats.org/officeDocument/2006/bibliography"/>
+  </ds:schemaRefs>
+</ds:datastoreItem>
 </file>
</xml_diff>